<commit_message>
Updated code to incorporate Q6 coding, cleaned up Q6 coding files, and generated new tables.
</commit_message>
<xml_diff>
--- a/results/tables/MSWord/Table9_Master_Table_discipline.docx
+++ b/results/tables/MSWord/Table9_Master_Table_discipline.docx
@@ -291,6 +291,959 @@
               <w:t xml:space="preserve">Overall</w:t>
               <w:br/>
               <w:t xml:space="preserve">(N=218)</w:t>
+            </w:r>
+          </w:p>
+        </w:tc>
+      </w:tr>
+      <w:tr>
+        <w:trPr>
+          <w:cantSplit/>
+          <w:trHeight w:val="575" w:hRule="auto"/>
+        </w:trPr>
+        <w:tc>
+          <w:tcPr>
+            <w:tcBorders/>
+            <w:shd w:val="clear" w:color="auto" w:fill="FFFFFF"/>
+            <w:tcMar>
+              <w:top w:w="0" w:type="dxa"/>
+              <w:bottom w:w="0" w:type="dxa"/>
+              <w:left w:w="0" w:type="dxa"/>
+              <w:right w:w="0" w:type="dxa"/>
+            </w:tcMar>
+            <w:vAlign w:val="center"/>
+          </w:tcPr>
+          <w:p>
+            <w:pPr>
+              <w:jc w:val="left"/>
+              <w:spacing w:after="100" w:before="100" w:line="240"/>
+              <w:ind w:firstLine="0" w:left="100" w:right="100"/>
+            </w:pPr>
+            <w:r>
+              <w:rPr>
+                <w:rFonts w:ascii="Helvetica" w:hAnsi="Helvetica" w:eastAsia="Helvetica" w:cs="Helvetica"/>
+                <w:b/>
+                <w:sz w:val="22"/>
+                <w:szCs w:val="22"/>
+                <w:color w:val="000000"/>
+              </w:rPr>
+              <w:t xml:space="preserve">definitions</w:t>
+            </w:r>
+          </w:p>
+        </w:tc>
+        <w:tc>
+          <w:tcPr>
+            <w:tcBorders/>
+            <w:shd w:val="clear" w:color="auto" w:fill="FFFFFF"/>
+            <w:tcMar>
+              <w:top w:w="0" w:type="dxa"/>
+              <w:bottom w:w="0" w:type="dxa"/>
+              <w:left w:w="0" w:type="dxa"/>
+              <w:right w:w="0" w:type="dxa"/>
+            </w:tcMar>
+            <w:vAlign w:val="center"/>
+          </w:tcPr>
+          <w:p>
+            <w:pPr>
+              <w:jc w:val="center"/>
+              <w:spacing w:after="100" w:before="100" w:line="240"/>
+              <w:ind w:firstLine="0" w:left="100" w:right="100"/>
+            </w:pPr>
+            <w:r>
+              <w:rPr>
+                <w:rFonts w:ascii="Helvetica" w:hAnsi="Helvetica" w:eastAsia="Helvetica" w:cs="Helvetica"/>
+                <w:sz w:val="22"/>
+                <w:szCs w:val="22"/>
+                <w:color w:val="000000"/>
+              </w:rPr>
+              <w:t xml:space="preserve"/>
+            </w:r>
+          </w:p>
+        </w:tc>
+        <w:tc>
+          <w:tcPr>
+            <w:tcBorders/>
+            <w:shd w:val="clear" w:color="auto" w:fill="FFFFFF"/>
+            <w:tcMar>
+              <w:top w:w="0" w:type="dxa"/>
+              <w:bottom w:w="0" w:type="dxa"/>
+              <w:left w:w="0" w:type="dxa"/>
+              <w:right w:w="0" w:type="dxa"/>
+            </w:tcMar>
+            <w:vAlign w:val="center"/>
+          </w:tcPr>
+          <w:p>
+            <w:pPr>
+              <w:jc w:val="center"/>
+              <w:spacing w:after="100" w:before="100" w:line="240"/>
+              <w:ind w:firstLine="0" w:left="100" w:right="100"/>
+            </w:pPr>
+            <w:r>
+              <w:rPr>
+                <w:rFonts w:ascii="Helvetica" w:hAnsi="Helvetica" w:eastAsia="Helvetica" w:cs="Helvetica"/>
+                <w:sz w:val="22"/>
+                <w:szCs w:val="22"/>
+                <w:color w:val="000000"/>
+              </w:rPr>
+              <w:t xml:space="preserve"/>
+            </w:r>
+          </w:p>
+        </w:tc>
+        <w:tc>
+          <w:tcPr>
+            <w:tcBorders/>
+            <w:shd w:val="clear" w:color="auto" w:fill="FFFFFF"/>
+            <w:tcMar>
+              <w:top w:w="0" w:type="dxa"/>
+              <w:bottom w:w="0" w:type="dxa"/>
+              <w:left w:w="0" w:type="dxa"/>
+              <w:right w:w="0" w:type="dxa"/>
+            </w:tcMar>
+            <w:vAlign w:val="center"/>
+          </w:tcPr>
+          <w:p>
+            <w:pPr>
+              <w:jc w:val="center"/>
+              <w:spacing w:after="100" w:before="100" w:line="240"/>
+              <w:ind w:firstLine="0" w:left="100" w:right="100"/>
+            </w:pPr>
+            <w:r>
+              <w:rPr>
+                <w:rFonts w:ascii="Helvetica" w:hAnsi="Helvetica" w:eastAsia="Helvetica" w:cs="Helvetica"/>
+                <w:sz w:val="22"/>
+                <w:szCs w:val="22"/>
+                <w:color w:val="000000"/>
+              </w:rPr>
+              <w:t xml:space="preserve"/>
+            </w:r>
+          </w:p>
+        </w:tc>
+        <w:tc>
+          <w:tcPr>
+            <w:tcBorders/>
+            <w:shd w:val="clear" w:color="auto" w:fill="FFFFFF"/>
+            <w:tcMar>
+              <w:top w:w="0" w:type="dxa"/>
+              <w:bottom w:w="0" w:type="dxa"/>
+              <w:left w:w="0" w:type="dxa"/>
+              <w:right w:w="0" w:type="dxa"/>
+            </w:tcMar>
+            <w:vAlign w:val="center"/>
+          </w:tcPr>
+          <w:p>
+            <w:pPr>
+              <w:jc w:val="center"/>
+              <w:spacing w:after="100" w:before="100" w:line="240"/>
+              <w:ind w:firstLine="0" w:left="100" w:right="100"/>
+            </w:pPr>
+            <w:r>
+              <w:rPr>
+                <w:rFonts w:ascii="Helvetica" w:hAnsi="Helvetica" w:eastAsia="Helvetica" w:cs="Helvetica"/>
+                <w:sz w:val="22"/>
+                <w:szCs w:val="22"/>
+                <w:color w:val="000000"/>
+              </w:rPr>
+              <w:t xml:space="preserve"/>
+            </w:r>
+          </w:p>
+        </w:tc>
+        <w:tc>
+          <w:tcPr>
+            <w:tcBorders/>
+            <w:shd w:val="clear" w:color="auto" w:fill="FFFFFF"/>
+            <w:tcMar>
+              <w:top w:w="0" w:type="dxa"/>
+              <w:bottom w:w="0" w:type="dxa"/>
+              <w:left w:w="0" w:type="dxa"/>
+              <w:right w:w="0" w:type="dxa"/>
+            </w:tcMar>
+            <w:vAlign w:val="center"/>
+          </w:tcPr>
+          <w:p>
+            <w:pPr>
+              <w:jc w:val="center"/>
+              <w:spacing w:after="100" w:before="100" w:line="240"/>
+              <w:ind w:firstLine="0" w:left="100" w:right="100"/>
+            </w:pPr>
+            <w:r>
+              <w:rPr>
+                <w:rFonts w:ascii="Helvetica" w:hAnsi="Helvetica" w:eastAsia="Helvetica" w:cs="Helvetica"/>
+                <w:sz w:val="22"/>
+                <w:szCs w:val="22"/>
+                <w:color w:val="000000"/>
+              </w:rPr>
+              <w:t xml:space="preserve"/>
+            </w:r>
+          </w:p>
+        </w:tc>
+        <w:tc>
+          <w:tcPr>
+            <w:tcBorders/>
+            <w:shd w:val="clear" w:color="auto" w:fill="FFFFFF"/>
+            <w:tcMar>
+              <w:top w:w="0" w:type="dxa"/>
+              <w:bottom w:w="0" w:type="dxa"/>
+              <w:left w:w="0" w:type="dxa"/>
+              <w:right w:w="0" w:type="dxa"/>
+            </w:tcMar>
+            <w:vAlign w:val="center"/>
+          </w:tcPr>
+          <w:p>
+            <w:pPr>
+              <w:jc w:val="center"/>
+              <w:spacing w:after="100" w:before="100" w:line="240"/>
+              <w:ind w:firstLine="0" w:left="100" w:right="100"/>
+            </w:pPr>
+            <w:r>
+              <w:rPr>
+                <w:rFonts w:ascii="Helvetica" w:hAnsi="Helvetica" w:eastAsia="Helvetica" w:cs="Helvetica"/>
+                <w:sz w:val="22"/>
+                <w:szCs w:val="22"/>
+                <w:color w:val="000000"/>
+              </w:rPr>
+              <w:t xml:space="preserve"/>
+            </w:r>
+          </w:p>
+        </w:tc>
+        <w:tc>
+          <w:tcPr>
+            <w:tcBorders/>
+            <w:shd w:val="clear" w:color="auto" w:fill="FFFFFF"/>
+            <w:tcMar>
+              <w:top w:w="0" w:type="dxa"/>
+              <w:bottom w:w="0" w:type="dxa"/>
+              <w:left w:w="0" w:type="dxa"/>
+              <w:right w:w="0" w:type="dxa"/>
+            </w:tcMar>
+            <w:vAlign w:val="center"/>
+          </w:tcPr>
+          <w:p>
+            <w:pPr>
+              <w:jc w:val="center"/>
+              <w:spacing w:after="100" w:before="100" w:line="240"/>
+              <w:ind w:firstLine="0" w:left="100" w:right="100"/>
+            </w:pPr>
+            <w:r>
+              <w:rPr>
+                <w:rFonts w:ascii="Helvetica" w:hAnsi="Helvetica" w:eastAsia="Helvetica" w:cs="Helvetica"/>
+                <w:sz w:val="22"/>
+                <w:szCs w:val="22"/>
+                <w:color w:val="000000"/>
+              </w:rPr>
+              <w:t xml:space="preserve"/>
+            </w:r>
+          </w:p>
+        </w:tc>
+      </w:tr>
+      <w:tr>
+        <w:trPr>
+          <w:cantSplit/>
+          <w:trHeight w:val="618" w:hRule="auto"/>
+        </w:trPr>
+        <w:tc>
+          <w:tcPr>
+            <w:tcBorders/>
+            <w:shd w:val="clear" w:color="auto" w:fill="FFFFFF"/>
+            <w:tcMar>
+              <w:top w:w="0" w:type="dxa"/>
+              <w:bottom w:w="0" w:type="dxa"/>
+              <w:left w:w="0" w:type="dxa"/>
+              <w:right w:w="0" w:type="dxa"/>
+            </w:tcMar>
+            <w:vAlign w:val="center"/>
+          </w:tcPr>
+          <w:p>
+            <w:pPr>
+              <w:jc w:val="left"/>
+              <w:spacing w:after="100" w:before="100" w:line="240"/>
+              <w:ind w:firstLine="0" w:left="100" w:right="100"/>
+            </w:pPr>
+            <w:r>
+              <w:rPr>
+                <w:rFonts w:ascii="Helvetica" w:hAnsi="Helvetica" w:eastAsia="Helvetica" w:cs="Helvetica"/>
+                <w:sz w:val="22"/>
+                <w:szCs w:val="22"/>
+                <w:color w:val="000000"/>
+              </w:rPr>
+              <w:t xml:space="preserve">  Mean (SD)</w:t>
+            </w:r>
+          </w:p>
+        </w:tc>
+        <w:tc>
+          <w:tcPr>
+            <w:tcBorders/>
+            <w:shd w:val="clear" w:color="auto" w:fill="FFFFFF"/>
+            <w:tcMar>
+              <w:top w:w="0" w:type="dxa"/>
+              <w:bottom w:w="0" w:type="dxa"/>
+              <w:left w:w="0" w:type="dxa"/>
+              <w:right w:w="0" w:type="dxa"/>
+            </w:tcMar>
+            <w:vAlign w:val="center"/>
+          </w:tcPr>
+          <w:p>
+            <w:pPr>
+              <w:jc w:val="center"/>
+              <w:spacing w:after="100" w:before="100" w:line="240"/>
+              <w:ind w:firstLine="0" w:left="100" w:right="100"/>
+            </w:pPr>
+            <w:r>
+              <w:rPr>
+                <w:rFonts w:ascii="Helvetica" w:hAnsi="Helvetica" w:eastAsia="Helvetica" w:cs="Helvetica"/>
+                <w:sz w:val="22"/>
+                <w:szCs w:val="22"/>
+                <w:color w:val="000000"/>
+              </w:rPr>
+              <w:t xml:space="preserve">1.76 (1.18)</w:t>
+            </w:r>
+          </w:p>
+        </w:tc>
+        <w:tc>
+          <w:tcPr>
+            <w:tcBorders/>
+            <w:shd w:val="clear" w:color="auto" w:fill="FFFFFF"/>
+            <w:tcMar>
+              <w:top w:w="0" w:type="dxa"/>
+              <w:bottom w:w="0" w:type="dxa"/>
+              <w:left w:w="0" w:type="dxa"/>
+              <w:right w:w="0" w:type="dxa"/>
+            </w:tcMar>
+            <w:vAlign w:val="center"/>
+          </w:tcPr>
+          <w:p>
+            <w:pPr>
+              <w:jc w:val="center"/>
+              <w:spacing w:after="100" w:before="100" w:line="240"/>
+              <w:ind w:firstLine="0" w:left="100" w:right="100"/>
+            </w:pPr>
+            <w:r>
+              <w:rPr>
+                <w:rFonts w:ascii="Helvetica" w:hAnsi="Helvetica" w:eastAsia="Helvetica" w:cs="Helvetica"/>
+                <w:sz w:val="22"/>
+                <w:szCs w:val="22"/>
+                <w:color w:val="000000"/>
+              </w:rPr>
+              <w:t xml:space="preserve">1.70 (1.12)</w:t>
+            </w:r>
+          </w:p>
+        </w:tc>
+        <w:tc>
+          <w:tcPr>
+            <w:tcBorders/>
+            <w:shd w:val="clear" w:color="auto" w:fill="FFFFFF"/>
+            <w:tcMar>
+              <w:top w:w="0" w:type="dxa"/>
+              <w:bottom w:w="0" w:type="dxa"/>
+              <w:left w:w="0" w:type="dxa"/>
+              <w:right w:w="0" w:type="dxa"/>
+            </w:tcMar>
+            <w:vAlign w:val="center"/>
+          </w:tcPr>
+          <w:p>
+            <w:pPr>
+              <w:jc w:val="center"/>
+              <w:spacing w:after="100" w:before="100" w:line="240"/>
+              <w:ind w:firstLine="0" w:left="100" w:right="100"/>
+            </w:pPr>
+            <w:r>
+              <w:rPr>
+                <w:rFonts w:ascii="Helvetica" w:hAnsi="Helvetica" w:eastAsia="Helvetica" w:cs="Helvetica"/>
+                <w:sz w:val="22"/>
+                <w:szCs w:val="22"/>
+                <w:color w:val="000000"/>
+              </w:rPr>
+              <w:t xml:space="preserve">1.77 (1.11)</w:t>
+            </w:r>
+          </w:p>
+        </w:tc>
+        <w:tc>
+          <w:tcPr>
+            <w:tcBorders/>
+            <w:shd w:val="clear" w:color="auto" w:fill="FFFFFF"/>
+            <w:tcMar>
+              <w:top w:w="0" w:type="dxa"/>
+              <w:bottom w:w="0" w:type="dxa"/>
+              <w:left w:w="0" w:type="dxa"/>
+              <w:right w:w="0" w:type="dxa"/>
+            </w:tcMar>
+            <w:vAlign w:val="center"/>
+          </w:tcPr>
+          <w:p>
+            <w:pPr>
+              <w:jc w:val="center"/>
+              <w:spacing w:after="100" w:before="100" w:line="240"/>
+              <w:ind w:firstLine="0" w:left="100" w:right="100"/>
+            </w:pPr>
+            <w:r>
+              <w:rPr>
+                <w:rFonts w:ascii="Helvetica" w:hAnsi="Helvetica" w:eastAsia="Helvetica" w:cs="Helvetica"/>
+                <w:sz w:val="22"/>
+                <w:szCs w:val="22"/>
+                <w:color w:val="000000"/>
+              </w:rPr>
+              <w:t xml:space="preserve">2.00 (1.09)</w:t>
+            </w:r>
+          </w:p>
+        </w:tc>
+        <w:tc>
+          <w:tcPr>
+            <w:tcBorders/>
+            <w:shd w:val="clear" w:color="auto" w:fill="FFFFFF"/>
+            <w:tcMar>
+              <w:top w:w="0" w:type="dxa"/>
+              <w:bottom w:w="0" w:type="dxa"/>
+              <w:left w:w="0" w:type="dxa"/>
+              <w:right w:w="0" w:type="dxa"/>
+            </w:tcMar>
+            <w:vAlign w:val="center"/>
+          </w:tcPr>
+          <w:p>
+            <w:pPr>
+              <w:jc w:val="center"/>
+              <w:spacing w:after="100" w:before="100" w:line="240"/>
+              <w:ind w:firstLine="0" w:left="100" w:right="100"/>
+            </w:pPr>
+            <w:r>
+              <w:rPr>
+                <w:rFonts w:ascii="Helvetica" w:hAnsi="Helvetica" w:eastAsia="Helvetica" w:cs="Helvetica"/>
+                <w:sz w:val="22"/>
+                <w:szCs w:val="22"/>
+                <w:color w:val="000000"/>
+              </w:rPr>
+              <w:t xml:space="preserve">0 (NA)</w:t>
+            </w:r>
+          </w:p>
+        </w:tc>
+        <w:tc>
+          <w:tcPr>
+            <w:tcBorders/>
+            <w:shd w:val="clear" w:color="auto" w:fill="FFFFFF"/>
+            <w:tcMar>
+              <w:top w:w="0" w:type="dxa"/>
+              <w:bottom w:w="0" w:type="dxa"/>
+              <w:left w:w="0" w:type="dxa"/>
+              <w:right w:w="0" w:type="dxa"/>
+            </w:tcMar>
+            <w:vAlign w:val="center"/>
+          </w:tcPr>
+          <w:p>
+            <w:pPr>
+              <w:jc w:val="center"/>
+              <w:spacing w:after="100" w:before="100" w:line="240"/>
+              <w:ind w:firstLine="0" w:left="100" w:right="100"/>
+            </w:pPr>
+            <w:r>
+              <w:rPr>
+                <w:rFonts w:ascii="Helvetica" w:hAnsi="Helvetica" w:eastAsia="Helvetica" w:cs="Helvetica"/>
+                <w:sz w:val="22"/>
+                <w:szCs w:val="22"/>
+                <w:color w:val="000000"/>
+              </w:rPr>
+              <w:t xml:space="preserve">0 (0)</w:t>
+            </w:r>
+          </w:p>
+        </w:tc>
+        <w:tc>
+          <w:tcPr>
+            <w:tcBorders/>
+            <w:shd w:val="clear" w:color="auto" w:fill="FFFFFF"/>
+            <w:tcMar>
+              <w:top w:w="0" w:type="dxa"/>
+              <w:bottom w:w="0" w:type="dxa"/>
+              <w:left w:w="0" w:type="dxa"/>
+              <w:right w:w="0" w:type="dxa"/>
+            </w:tcMar>
+            <w:vAlign w:val="center"/>
+          </w:tcPr>
+          <w:p>
+            <w:pPr>
+              <w:jc w:val="center"/>
+              <w:spacing w:after="100" w:before="100" w:line="240"/>
+              <w:ind w:firstLine="0" w:left="100" w:right="100"/>
+            </w:pPr>
+            <w:r>
+              <w:rPr>
+                <w:rFonts w:ascii="Helvetica" w:hAnsi="Helvetica" w:eastAsia="Helvetica" w:cs="Helvetica"/>
+                <w:sz w:val="22"/>
+                <w:szCs w:val="22"/>
+                <w:color w:val="000000"/>
+              </w:rPr>
+              <w:t xml:space="preserve">1.79 (1.14)</w:t>
+            </w:r>
+          </w:p>
+        </w:tc>
+      </w:tr>
+      <w:tr>
+        <w:trPr>
+          <w:cantSplit/>
+          <w:trHeight w:val="613" w:hRule="auto"/>
+        </w:trPr>
+        <w:tc>
+          <w:tcPr>
+            <w:tcBorders/>
+            <w:shd w:val="clear" w:color="auto" w:fill="FFFFFF"/>
+            <w:tcMar>
+              <w:top w:w="0" w:type="dxa"/>
+              <w:bottom w:w="0" w:type="dxa"/>
+              <w:left w:w="0" w:type="dxa"/>
+              <w:right w:w="0" w:type="dxa"/>
+            </w:tcMar>
+            <w:vAlign w:val="center"/>
+          </w:tcPr>
+          <w:p>
+            <w:pPr>
+              <w:jc w:val="left"/>
+              <w:spacing w:after="100" w:before="100" w:line="240"/>
+              <w:ind w:firstLine="0" w:left="100" w:right="100"/>
+            </w:pPr>
+            <w:r>
+              <w:rPr>
+                <w:rFonts w:ascii="Helvetica" w:hAnsi="Helvetica" w:eastAsia="Helvetica" w:cs="Helvetica"/>
+                <w:sz w:val="22"/>
+                <w:szCs w:val="22"/>
+                <w:color w:val="000000"/>
+              </w:rPr>
+              <w:t xml:space="preserve">  Median [Min, Max]</w:t>
+            </w:r>
+          </w:p>
+        </w:tc>
+        <w:tc>
+          <w:tcPr>
+            <w:tcBorders/>
+            <w:shd w:val="clear" w:color="auto" w:fill="FFFFFF"/>
+            <w:tcMar>
+              <w:top w:w="0" w:type="dxa"/>
+              <w:bottom w:w="0" w:type="dxa"/>
+              <w:left w:w="0" w:type="dxa"/>
+              <w:right w:w="0" w:type="dxa"/>
+            </w:tcMar>
+            <w:vAlign w:val="center"/>
+          </w:tcPr>
+          <w:p>
+            <w:pPr>
+              <w:jc w:val="center"/>
+              <w:spacing w:after="100" w:before="100" w:line="240"/>
+              <w:ind w:firstLine="0" w:left="100" w:right="100"/>
+            </w:pPr>
+            <w:r>
+              <w:rPr>
+                <w:rFonts w:ascii="Helvetica" w:hAnsi="Helvetica" w:eastAsia="Helvetica" w:cs="Helvetica"/>
+                <w:sz w:val="22"/>
+                <w:szCs w:val="22"/>
+                <w:color w:val="000000"/>
+              </w:rPr>
+              <w:t xml:space="preserve">2.00 [0, 4.00]</w:t>
+            </w:r>
+          </w:p>
+        </w:tc>
+        <w:tc>
+          <w:tcPr>
+            <w:tcBorders/>
+            <w:shd w:val="clear" w:color="auto" w:fill="FFFFFF"/>
+            <w:tcMar>
+              <w:top w:w="0" w:type="dxa"/>
+              <w:bottom w:w="0" w:type="dxa"/>
+              <w:left w:w="0" w:type="dxa"/>
+              <w:right w:w="0" w:type="dxa"/>
+            </w:tcMar>
+            <w:vAlign w:val="center"/>
+          </w:tcPr>
+          <w:p>
+            <w:pPr>
+              <w:jc w:val="center"/>
+              <w:spacing w:after="100" w:before="100" w:line="240"/>
+              <w:ind w:firstLine="0" w:left="100" w:right="100"/>
+            </w:pPr>
+            <w:r>
+              <w:rPr>
+                <w:rFonts w:ascii="Helvetica" w:hAnsi="Helvetica" w:eastAsia="Helvetica" w:cs="Helvetica"/>
+                <w:sz w:val="22"/>
+                <w:szCs w:val="22"/>
+                <w:color w:val="000000"/>
+              </w:rPr>
+              <w:t xml:space="preserve">2.00 [0, 4.00]</w:t>
+            </w:r>
+          </w:p>
+        </w:tc>
+        <w:tc>
+          <w:tcPr>
+            <w:tcBorders/>
+            <w:shd w:val="clear" w:color="auto" w:fill="FFFFFF"/>
+            <w:tcMar>
+              <w:top w:w="0" w:type="dxa"/>
+              <w:bottom w:w="0" w:type="dxa"/>
+              <w:left w:w="0" w:type="dxa"/>
+              <w:right w:w="0" w:type="dxa"/>
+            </w:tcMar>
+            <w:vAlign w:val="center"/>
+          </w:tcPr>
+          <w:p>
+            <w:pPr>
+              <w:jc w:val="center"/>
+              <w:spacing w:after="100" w:before="100" w:line="240"/>
+              <w:ind w:firstLine="0" w:left="100" w:right="100"/>
+            </w:pPr>
+            <w:r>
+              <w:rPr>
+                <w:rFonts w:ascii="Helvetica" w:hAnsi="Helvetica" w:eastAsia="Helvetica" w:cs="Helvetica"/>
+                <w:sz w:val="22"/>
+                <w:szCs w:val="22"/>
+                <w:color w:val="000000"/>
+              </w:rPr>
+              <w:t xml:space="preserve">2.00 [0, 3.00]</w:t>
+            </w:r>
+          </w:p>
+        </w:tc>
+        <w:tc>
+          <w:tcPr>
+            <w:tcBorders/>
+            <w:shd w:val="clear" w:color="auto" w:fill="FFFFFF"/>
+            <w:tcMar>
+              <w:top w:w="0" w:type="dxa"/>
+              <w:bottom w:w="0" w:type="dxa"/>
+              <w:left w:w="0" w:type="dxa"/>
+              <w:right w:w="0" w:type="dxa"/>
+            </w:tcMar>
+            <w:vAlign w:val="center"/>
+          </w:tcPr>
+          <w:p>
+            <w:pPr>
+              <w:jc w:val="center"/>
+              <w:spacing w:after="100" w:before="100" w:line="240"/>
+              <w:ind w:firstLine="0" w:left="100" w:right="100"/>
+            </w:pPr>
+            <w:r>
+              <w:rPr>
+                <w:rFonts w:ascii="Helvetica" w:hAnsi="Helvetica" w:eastAsia="Helvetica" w:cs="Helvetica"/>
+                <w:sz w:val="22"/>
+                <w:szCs w:val="22"/>
+                <w:color w:val="000000"/>
+              </w:rPr>
+              <w:t xml:space="preserve">2.00 [0, 3.00]</w:t>
+            </w:r>
+          </w:p>
+        </w:tc>
+        <w:tc>
+          <w:tcPr>
+            <w:tcBorders/>
+            <w:shd w:val="clear" w:color="auto" w:fill="FFFFFF"/>
+            <w:tcMar>
+              <w:top w:w="0" w:type="dxa"/>
+              <w:bottom w:w="0" w:type="dxa"/>
+              <w:left w:w="0" w:type="dxa"/>
+              <w:right w:w="0" w:type="dxa"/>
+            </w:tcMar>
+            <w:vAlign w:val="center"/>
+          </w:tcPr>
+          <w:p>
+            <w:pPr>
+              <w:jc w:val="center"/>
+              <w:spacing w:after="100" w:before="100" w:line="240"/>
+              <w:ind w:firstLine="0" w:left="100" w:right="100"/>
+            </w:pPr>
+            <w:r>
+              <w:rPr>
+                <w:rFonts w:ascii="Helvetica" w:hAnsi="Helvetica" w:eastAsia="Helvetica" w:cs="Helvetica"/>
+                <w:sz w:val="22"/>
+                <w:szCs w:val="22"/>
+                <w:color w:val="000000"/>
+              </w:rPr>
+              <w:t xml:space="preserve">0 [0, 0]</w:t>
+            </w:r>
+          </w:p>
+        </w:tc>
+        <w:tc>
+          <w:tcPr>
+            <w:tcBorders/>
+            <w:shd w:val="clear" w:color="auto" w:fill="FFFFFF"/>
+            <w:tcMar>
+              <w:top w:w="0" w:type="dxa"/>
+              <w:bottom w:w="0" w:type="dxa"/>
+              <w:left w:w="0" w:type="dxa"/>
+              <w:right w:w="0" w:type="dxa"/>
+            </w:tcMar>
+            <w:vAlign w:val="center"/>
+          </w:tcPr>
+          <w:p>
+            <w:pPr>
+              <w:jc w:val="center"/>
+              <w:spacing w:after="100" w:before="100" w:line="240"/>
+              <w:ind w:firstLine="0" w:left="100" w:right="100"/>
+            </w:pPr>
+            <w:r>
+              <w:rPr>
+                <w:rFonts w:ascii="Helvetica" w:hAnsi="Helvetica" w:eastAsia="Helvetica" w:cs="Helvetica"/>
+                <w:sz w:val="22"/>
+                <w:szCs w:val="22"/>
+                <w:color w:val="000000"/>
+              </w:rPr>
+              <w:t xml:space="preserve">0 [0, 0]</w:t>
+            </w:r>
+          </w:p>
+        </w:tc>
+        <w:tc>
+          <w:tcPr>
+            <w:tcBorders/>
+            <w:shd w:val="clear" w:color="auto" w:fill="FFFFFF"/>
+            <w:tcMar>
+              <w:top w:w="0" w:type="dxa"/>
+              <w:bottom w:w="0" w:type="dxa"/>
+              <w:left w:w="0" w:type="dxa"/>
+              <w:right w:w="0" w:type="dxa"/>
+            </w:tcMar>
+            <w:vAlign w:val="center"/>
+          </w:tcPr>
+          <w:p>
+            <w:pPr>
+              <w:jc w:val="center"/>
+              <w:spacing w:after="100" w:before="100" w:line="240"/>
+              <w:ind w:firstLine="0" w:left="100" w:right="100"/>
+            </w:pPr>
+            <w:r>
+              <w:rPr>
+                <w:rFonts w:ascii="Helvetica" w:hAnsi="Helvetica" w:eastAsia="Helvetica" w:cs="Helvetica"/>
+                <w:sz w:val="22"/>
+                <w:szCs w:val="22"/>
+                <w:color w:val="000000"/>
+              </w:rPr>
+              <w:t xml:space="preserve">2.00 [0, 4.00]</w:t>
+            </w:r>
+          </w:p>
+        </w:tc>
+      </w:tr>
+      <w:tr>
+        <w:trPr>
+          <w:cantSplit/>
+          <w:trHeight w:val="617" w:hRule="auto"/>
+        </w:trPr>
+        <w:tc>
+          <w:tcPr>
+            <w:tcBorders/>
+            <w:shd w:val="clear" w:color="auto" w:fill="FFFFFF"/>
+            <w:tcMar>
+              <w:top w:w="0" w:type="dxa"/>
+              <w:bottom w:w="0" w:type="dxa"/>
+              <w:left w:w="0" w:type="dxa"/>
+              <w:right w:w="0" w:type="dxa"/>
+            </w:tcMar>
+            <w:vAlign w:val="center"/>
+          </w:tcPr>
+          <w:p>
+            <w:pPr>
+              <w:jc w:val="left"/>
+              <w:spacing w:after="100" w:before="100" w:line="240"/>
+              <w:ind w:firstLine="0" w:left="100" w:right="100"/>
+            </w:pPr>
+            <w:r>
+              <w:rPr>
+                <w:rFonts w:ascii="Helvetica" w:hAnsi="Helvetica" w:eastAsia="Helvetica" w:cs="Helvetica"/>
+                <w:sz w:val="22"/>
+                <w:szCs w:val="22"/>
+                <w:color w:val="000000"/>
+              </w:rPr>
+              <w:t xml:space="preserve">  Missing</w:t>
+            </w:r>
+          </w:p>
+        </w:tc>
+        <w:tc>
+          <w:tcPr>
+            <w:tcBorders/>
+            <w:shd w:val="clear" w:color="auto" w:fill="FFFFFF"/>
+            <w:tcMar>
+              <w:top w:w="0" w:type="dxa"/>
+              <w:bottom w:w="0" w:type="dxa"/>
+              <w:left w:w="0" w:type="dxa"/>
+              <w:right w:w="0" w:type="dxa"/>
+            </w:tcMar>
+            <w:vAlign w:val="center"/>
+          </w:tcPr>
+          <w:p>
+            <w:pPr>
+              <w:jc w:val="center"/>
+              <w:spacing w:after="100" w:before="100" w:line="240"/>
+              <w:ind w:firstLine="0" w:left="100" w:right="100"/>
+            </w:pPr>
+            <w:r>
+              <w:rPr>
+                <w:rFonts w:ascii="Helvetica" w:hAnsi="Helvetica" w:eastAsia="Helvetica" w:cs="Helvetica"/>
+                <w:sz w:val="22"/>
+                <w:szCs w:val="22"/>
+                <w:color w:val="000000"/>
+              </w:rPr>
+              <w:t xml:space="preserve">0 (0%)</w:t>
+            </w:r>
+          </w:p>
+        </w:tc>
+        <w:tc>
+          <w:tcPr>
+            <w:tcBorders/>
+            <w:shd w:val="clear" w:color="auto" w:fill="FFFFFF"/>
+            <w:tcMar>
+              <w:top w:w="0" w:type="dxa"/>
+              <w:bottom w:w="0" w:type="dxa"/>
+              <w:left w:w="0" w:type="dxa"/>
+              <w:right w:w="0" w:type="dxa"/>
+            </w:tcMar>
+            <w:vAlign w:val="center"/>
+          </w:tcPr>
+          <w:p>
+            <w:pPr>
+              <w:jc w:val="center"/>
+              <w:spacing w:after="100" w:before="100" w:line="240"/>
+              <w:ind w:firstLine="0" w:left="100" w:right="100"/>
+            </w:pPr>
+            <w:r>
+              <w:rPr>
+                <w:rFonts w:ascii="Helvetica" w:hAnsi="Helvetica" w:eastAsia="Helvetica" w:cs="Helvetica"/>
+                <w:sz w:val="22"/>
+                <w:szCs w:val="22"/>
+                <w:color w:val="000000"/>
+              </w:rPr>
+              <w:t xml:space="preserve">1 (1.5%)</w:t>
+            </w:r>
+          </w:p>
+        </w:tc>
+        <w:tc>
+          <w:tcPr>
+            <w:tcBorders/>
+            <w:shd w:val="clear" w:color="auto" w:fill="FFFFFF"/>
+            <w:tcMar>
+              <w:top w:w="0" w:type="dxa"/>
+              <w:bottom w:w="0" w:type="dxa"/>
+              <w:left w:w="0" w:type="dxa"/>
+              <w:right w:w="0" w:type="dxa"/>
+            </w:tcMar>
+            <w:vAlign w:val="center"/>
+          </w:tcPr>
+          <w:p>
+            <w:pPr>
+              <w:jc w:val="center"/>
+              <w:spacing w:after="100" w:before="100" w:line="240"/>
+              <w:ind w:firstLine="0" w:left="100" w:right="100"/>
+            </w:pPr>
+            <w:r>
+              <w:rPr>
+                <w:rFonts w:ascii="Helvetica" w:hAnsi="Helvetica" w:eastAsia="Helvetica" w:cs="Helvetica"/>
+                <w:sz w:val="22"/>
+                <w:szCs w:val="22"/>
+                <w:color w:val="000000"/>
+              </w:rPr>
+              <w:t xml:space="preserve">0 (0%)</w:t>
+            </w:r>
+          </w:p>
+        </w:tc>
+        <w:tc>
+          <w:tcPr>
+            <w:tcBorders/>
+            <w:shd w:val="clear" w:color="auto" w:fill="FFFFFF"/>
+            <w:tcMar>
+              <w:top w:w="0" w:type="dxa"/>
+              <w:bottom w:w="0" w:type="dxa"/>
+              <w:left w:w="0" w:type="dxa"/>
+              <w:right w:w="0" w:type="dxa"/>
+            </w:tcMar>
+            <w:vAlign w:val="center"/>
+          </w:tcPr>
+          <w:p>
+            <w:pPr>
+              <w:jc w:val="center"/>
+              <w:spacing w:after="100" w:before="100" w:line="240"/>
+              <w:ind w:firstLine="0" w:left="100" w:right="100"/>
+            </w:pPr>
+            <w:r>
+              <w:rPr>
+                <w:rFonts w:ascii="Helvetica" w:hAnsi="Helvetica" w:eastAsia="Helvetica" w:cs="Helvetica"/>
+                <w:sz w:val="22"/>
+                <w:szCs w:val="22"/>
+                <w:color w:val="000000"/>
+              </w:rPr>
+              <w:t xml:space="preserve">1 (1.6%)</w:t>
+            </w:r>
+          </w:p>
+        </w:tc>
+        <w:tc>
+          <w:tcPr>
+            <w:tcBorders/>
+            <w:shd w:val="clear" w:color="auto" w:fill="FFFFFF"/>
+            <w:tcMar>
+              <w:top w:w="0" w:type="dxa"/>
+              <w:bottom w:w="0" w:type="dxa"/>
+              <w:left w:w="0" w:type="dxa"/>
+              <w:right w:w="0" w:type="dxa"/>
+            </w:tcMar>
+            <w:vAlign w:val="center"/>
+          </w:tcPr>
+          <w:p>
+            <w:pPr>
+              <w:jc w:val="center"/>
+              <w:spacing w:after="100" w:before="100" w:line="240"/>
+              <w:ind w:firstLine="0" w:left="100" w:right="100"/>
+            </w:pPr>
+            <w:r>
+              <w:rPr>
+                <w:rFonts w:ascii="Helvetica" w:hAnsi="Helvetica" w:eastAsia="Helvetica" w:cs="Helvetica"/>
+                <w:sz w:val="22"/>
+                <w:szCs w:val="22"/>
+                <w:color w:val="000000"/>
+              </w:rPr>
+              <w:t xml:space="preserve">0 (0%)</w:t>
+            </w:r>
+          </w:p>
+        </w:tc>
+        <w:tc>
+          <w:tcPr>
+            <w:tcBorders/>
+            <w:shd w:val="clear" w:color="auto" w:fill="FFFFFF"/>
+            <w:tcMar>
+              <w:top w:w="0" w:type="dxa"/>
+              <w:bottom w:w="0" w:type="dxa"/>
+              <w:left w:w="0" w:type="dxa"/>
+              <w:right w:w="0" w:type="dxa"/>
+            </w:tcMar>
+            <w:vAlign w:val="center"/>
+          </w:tcPr>
+          <w:p>
+            <w:pPr>
+              <w:jc w:val="center"/>
+              <w:spacing w:after="100" w:before="100" w:line="240"/>
+              <w:ind w:firstLine="0" w:left="100" w:right="100"/>
+            </w:pPr>
+            <w:r>
+              <w:rPr>
+                <w:rFonts w:ascii="Helvetica" w:hAnsi="Helvetica" w:eastAsia="Helvetica" w:cs="Helvetica"/>
+                <w:sz w:val="22"/>
+                <w:szCs w:val="22"/>
+                <w:color w:val="000000"/>
+              </w:rPr>
+              <w:t xml:space="preserve">0 (0%)</w:t>
+            </w:r>
+          </w:p>
+        </w:tc>
+        <w:tc>
+          <w:tcPr>
+            <w:tcBorders/>
+            <w:shd w:val="clear" w:color="auto" w:fill="FFFFFF"/>
+            <w:tcMar>
+              <w:top w:w="0" w:type="dxa"/>
+              <w:bottom w:w="0" w:type="dxa"/>
+              <w:left w:w="0" w:type="dxa"/>
+              <w:right w:w="0" w:type="dxa"/>
+            </w:tcMar>
+            <w:vAlign w:val="center"/>
+          </w:tcPr>
+          <w:p>
+            <w:pPr>
+              <w:jc w:val="center"/>
+              <w:spacing w:after="100" w:before="100" w:line="240"/>
+              <w:ind w:firstLine="0" w:left="100" w:right="100"/>
+            </w:pPr>
+            <w:r>
+              <w:rPr>
+                <w:rFonts w:ascii="Helvetica" w:hAnsi="Helvetica" w:eastAsia="Helvetica" w:cs="Helvetica"/>
+                <w:sz w:val="22"/>
+                <w:szCs w:val="22"/>
+                <w:color w:val="000000"/>
+              </w:rPr>
+              <w:t xml:space="preserve">2 (0.9%)</w:t>
             </w:r>
           </w:p>
         </w:tc>

</xml_diff>

<commit_message>
Cleaned up results folder to remove unnecessary tables, updated cleaning and analysis programs to recalculate definitions row to be among all individuals who reported some familiarity with the term reproducibility regardless of validity of definition provided, and regenerated Table 9 results.
</commit_message>
<xml_diff>
--- a/results/tables/MSWord/Table9_Master_Table_discipline.docx
+++ b/results/tables/MSWord/Table9_Master_Table_discipline.docx
@@ -298,7 +298,7 @@
       <w:tr>
         <w:trPr>
           <w:cantSplit/>
-          <w:trHeight w:val="575" w:hRule="auto"/>
+          <w:trHeight w:val="618" w:hRule="auto"/>
         </w:trPr>
         <w:tc>
           <w:tcPr>
@@ -326,7 +326,7 @@
                 <w:szCs w:val="22"/>
                 <w:color w:val="000000"/>
               </w:rPr>
-              <w:t xml:space="preserve">definitions</w:t>
+              <w:t xml:space="preserve">Definition of reproducibility</w:t>
             </w:r>
           </w:p>
         </w:tc>
@@ -593,94 +593,94 @@
                 <w:szCs w:val="22"/>
                 <w:color w:val="000000"/>
               </w:rPr>
-              <w:t xml:space="preserve">1.76 (1.18)</w:t>
-            </w:r>
-          </w:p>
-        </w:tc>
-        <w:tc>
-          <w:tcPr>
-            <w:tcBorders/>
-            <w:shd w:val="clear" w:color="auto" w:fill="FFFFFF"/>
-            <w:tcMar>
-              <w:top w:w="0" w:type="dxa"/>
-              <w:bottom w:w="0" w:type="dxa"/>
-              <w:left w:w="0" w:type="dxa"/>
-              <w:right w:w="0" w:type="dxa"/>
-            </w:tcMar>
-            <w:vAlign w:val="center"/>
-          </w:tcPr>
-          <w:p>
-            <w:pPr>
-              <w:jc w:val="center"/>
-              <w:spacing w:after="100" w:before="100" w:line="240"/>
-              <w:ind w:firstLine="0" w:left="100" w:right="100"/>
-            </w:pPr>
-            <w:r>
-              <w:rPr>
-                <w:rFonts w:ascii="Helvetica" w:hAnsi="Helvetica" w:eastAsia="Helvetica" w:cs="Helvetica"/>
-                <w:sz w:val="22"/>
-                <w:szCs w:val="22"/>
-                <w:color w:val="000000"/>
-              </w:rPr>
-              <w:t xml:space="preserve">1.70 (1.12)</w:t>
-            </w:r>
-          </w:p>
-        </w:tc>
-        <w:tc>
-          <w:tcPr>
-            <w:tcBorders/>
-            <w:shd w:val="clear" w:color="auto" w:fill="FFFFFF"/>
-            <w:tcMar>
-              <w:top w:w="0" w:type="dxa"/>
-              <w:bottom w:w="0" w:type="dxa"/>
-              <w:left w:w="0" w:type="dxa"/>
-              <w:right w:w="0" w:type="dxa"/>
-            </w:tcMar>
-            <w:vAlign w:val="center"/>
-          </w:tcPr>
-          <w:p>
-            <w:pPr>
-              <w:jc w:val="center"/>
-              <w:spacing w:after="100" w:before="100" w:line="240"/>
-              <w:ind w:firstLine="0" w:left="100" w:right="100"/>
-            </w:pPr>
-            <w:r>
-              <w:rPr>
-                <w:rFonts w:ascii="Helvetica" w:hAnsi="Helvetica" w:eastAsia="Helvetica" w:cs="Helvetica"/>
-                <w:sz w:val="22"/>
-                <w:szCs w:val="22"/>
-                <w:color w:val="000000"/>
-              </w:rPr>
-              <w:t xml:space="preserve">1.77 (1.11)</w:t>
-            </w:r>
-          </w:p>
-        </w:tc>
-        <w:tc>
-          <w:tcPr>
-            <w:tcBorders/>
-            <w:shd w:val="clear" w:color="auto" w:fill="FFFFFF"/>
-            <w:tcMar>
-              <w:top w:w="0" w:type="dxa"/>
-              <w:bottom w:w="0" w:type="dxa"/>
-              <w:left w:w="0" w:type="dxa"/>
-              <w:right w:w="0" w:type="dxa"/>
-            </w:tcMar>
-            <w:vAlign w:val="center"/>
-          </w:tcPr>
-          <w:p>
-            <w:pPr>
-              <w:jc w:val="center"/>
-              <w:spacing w:after="100" w:before="100" w:line="240"/>
-              <w:ind w:firstLine="0" w:left="100" w:right="100"/>
-            </w:pPr>
-            <w:r>
-              <w:rPr>
-                <w:rFonts w:ascii="Helvetica" w:hAnsi="Helvetica" w:eastAsia="Helvetica" w:cs="Helvetica"/>
-                <w:sz w:val="22"/>
-                <w:szCs w:val="22"/>
-                <w:color w:val="000000"/>
-              </w:rPr>
-              <w:t xml:space="preserve">2.00 (1.09)</w:t>
+              <w:t xml:space="preserve">1.84 (1.14)</w:t>
+            </w:r>
+          </w:p>
+        </w:tc>
+        <w:tc>
+          <w:tcPr>
+            <w:tcBorders/>
+            <w:shd w:val="clear" w:color="auto" w:fill="FFFFFF"/>
+            <w:tcMar>
+              <w:top w:w="0" w:type="dxa"/>
+              <w:bottom w:w="0" w:type="dxa"/>
+              <w:left w:w="0" w:type="dxa"/>
+              <w:right w:w="0" w:type="dxa"/>
+            </w:tcMar>
+            <w:vAlign w:val="center"/>
+          </w:tcPr>
+          <w:p>
+            <w:pPr>
+              <w:jc w:val="center"/>
+              <w:spacing w:after="100" w:before="100" w:line="240"/>
+              <w:ind w:firstLine="0" w:left="100" w:right="100"/>
+            </w:pPr>
+            <w:r>
+              <w:rPr>
+                <w:rFonts w:ascii="Helvetica" w:hAnsi="Helvetica" w:eastAsia="Helvetica" w:cs="Helvetica"/>
+                <w:sz w:val="22"/>
+                <w:szCs w:val="22"/>
+                <w:color w:val="000000"/>
+              </w:rPr>
+              <w:t xml:space="preserve">1.76 (1.10)</w:t>
+            </w:r>
+          </w:p>
+        </w:tc>
+        <w:tc>
+          <w:tcPr>
+            <w:tcBorders/>
+            <w:shd w:val="clear" w:color="auto" w:fill="FFFFFF"/>
+            <w:tcMar>
+              <w:top w:w="0" w:type="dxa"/>
+              <w:bottom w:w="0" w:type="dxa"/>
+              <w:left w:w="0" w:type="dxa"/>
+              <w:right w:w="0" w:type="dxa"/>
+            </w:tcMar>
+            <w:vAlign w:val="center"/>
+          </w:tcPr>
+          <w:p>
+            <w:pPr>
+              <w:jc w:val="center"/>
+              <w:spacing w:after="100" w:before="100" w:line="240"/>
+              <w:ind w:firstLine="0" w:left="100" w:right="100"/>
+            </w:pPr>
+            <w:r>
+              <w:rPr>
+                <w:rFonts w:ascii="Helvetica" w:hAnsi="Helvetica" w:eastAsia="Helvetica" w:cs="Helvetica"/>
+                <w:sz w:val="22"/>
+                <w:szCs w:val="22"/>
+                <w:color w:val="000000"/>
+              </w:rPr>
+              <w:t xml:space="preserve">1.86 (1.06)</w:t>
+            </w:r>
+          </w:p>
+        </w:tc>
+        <w:tc>
+          <w:tcPr>
+            <w:tcBorders/>
+            <w:shd w:val="clear" w:color="auto" w:fill="FFFFFF"/>
+            <w:tcMar>
+              <w:top w:w="0" w:type="dxa"/>
+              <w:bottom w:w="0" w:type="dxa"/>
+              <w:left w:w="0" w:type="dxa"/>
+              <w:right w:w="0" w:type="dxa"/>
+            </w:tcMar>
+            <w:vAlign w:val="center"/>
+          </w:tcPr>
+          <w:p>
+            <w:pPr>
+              <w:jc w:val="center"/>
+              <w:spacing w:after="100" w:before="100" w:line="240"/>
+              <w:ind w:firstLine="0" w:left="100" w:right="100"/>
+            </w:pPr>
+            <w:r>
+              <w:rPr>
+                <w:rFonts w:ascii="Helvetica" w:hAnsi="Helvetica" w:eastAsia="Helvetica" w:cs="Helvetica"/>
+                <w:sz w:val="22"/>
+                <w:szCs w:val="22"/>
+                <w:color w:val="000000"/>
+              </w:rPr>
+              <w:t xml:space="preserve">2.03 (1.07)</w:t>
             </w:r>
           </w:p>
         </w:tc>
@@ -767,7 +767,7 @@
                 <w:szCs w:val="22"/>
                 <w:color w:val="000000"/>
               </w:rPr>
-              <w:t xml:space="preserve">1.79 (1.14)</w:t>
+              <w:t xml:space="preserve">1.85 (1.11)</w:t>
             </w:r>
           </w:p>
         </w:tc>
@@ -1069,6 +1069,122 @@
                 <w:szCs w:val="22"/>
                 <w:color w:val="000000"/>
               </w:rPr>
+              <w:t xml:space="preserve">3 (4.5%)</w:t>
+            </w:r>
+          </w:p>
+        </w:tc>
+        <w:tc>
+          <w:tcPr>
+            <w:tcBorders/>
+            <w:shd w:val="clear" w:color="auto" w:fill="FFFFFF"/>
+            <w:tcMar>
+              <w:top w:w="0" w:type="dxa"/>
+              <w:bottom w:w="0" w:type="dxa"/>
+              <w:left w:w="0" w:type="dxa"/>
+              <w:right w:w="0" w:type="dxa"/>
+            </w:tcMar>
+            <w:vAlign w:val="center"/>
+          </w:tcPr>
+          <w:p>
+            <w:pPr>
+              <w:jc w:val="center"/>
+              <w:spacing w:after="100" w:before="100" w:line="240"/>
+              <w:ind w:firstLine="0" w:left="100" w:right="100"/>
+            </w:pPr>
+            <w:r>
+              <w:rPr>
+                <w:rFonts w:ascii="Helvetica" w:hAnsi="Helvetica" w:eastAsia="Helvetica" w:cs="Helvetica"/>
+                <w:sz w:val="22"/>
+                <w:szCs w:val="22"/>
+                <w:color w:val="000000"/>
+              </w:rPr>
+              <w:t xml:space="preserve">3 (4.6%)</w:t>
+            </w:r>
+          </w:p>
+        </w:tc>
+        <w:tc>
+          <w:tcPr>
+            <w:tcBorders/>
+            <w:shd w:val="clear" w:color="auto" w:fill="FFFFFF"/>
+            <w:tcMar>
+              <w:top w:w="0" w:type="dxa"/>
+              <w:bottom w:w="0" w:type="dxa"/>
+              <w:left w:w="0" w:type="dxa"/>
+              <w:right w:w="0" w:type="dxa"/>
+            </w:tcMar>
+            <w:vAlign w:val="center"/>
+          </w:tcPr>
+          <w:p>
+            <w:pPr>
+              <w:jc w:val="center"/>
+              <w:spacing w:after="100" w:before="100" w:line="240"/>
+              <w:ind w:firstLine="0" w:left="100" w:right="100"/>
+            </w:pPr>
+            <w:r>
+              <w:rPr>
+                <w:rFonts w:ascii="Helvetica" w:hAnsi="Helvetica" w:eastAsia="Helvetica" w:cs="Helvetica"/>
+                <w:sz w:val="22"/>
+                <w:szCs w:val="22"/>
+                <w:color w:val="000000"/>
+              </w:rPr>
+              <w:t xml:space="preserve">1 (4.5%)</w:t>
+            </w:r>
+          </w:p>
+        </w:tc>
+        <w:tc>
+          <w:tcPr>
+            <w:tcBorders/>
+            <w:shd w:val="clear" w:color="auto" w:fill="FFFFFF"/>
+            <w:tcMar>
+              <w:top w:w="0" w:type="dxa"/>
+              <w:bottom w:w="0" w:type="dxa"/>
+              <w:left w:w="0" w:type="dxa"/>
+              <w:right w:w="0" w:type="dxa"/>
+            </w:tcMar>
+            <w:vAlign w:val="center"/>
+          </w:tcPr>
+          <w:p>
+            <w:pPr>
+              <w:jc w:val="center"/>
+              <w:spacing w:after="100" w:before="100" w:line="240"/>
+              <w:ind w:firstLine="0" w:left="100" w:right="100"/>
+            </w:pPr>
+            <w:r>
+              <w:rPr>
+                <w:rFonts w:ascii="Helvetica" w:hAnsi="Helvetica" w:eastAsia="Helvetica" w:cs="Helvetica"/>
+                <w:sz w:val="22"/>
+                <w:szCs w:val="22"/>
+                <w:color w:val="000000"/>
+              </w:rPr>
+              <w:t xml:space="preserve">2 (3.3%)</w:t>
+            </w:r>
+          </w:p>
+        </w:tc>
+        <w:tc>
+          <w:tcPr>
+            <w:tcBorders/>
+            <w:shd w:val="clear" w:color="auto" w:fill="FFFFFF"/>
+            <w:tcMar>
+              <w:top w:w="0" w:type="dxa"/>
+              <w:bottom w:w="0" w:type="dxa"/>
+              <w:left w:w="0" w:type="dxa"/>
+              <w:right w:w="0" w:type="dxa"/>
+            </w:tcMar>
+            <w:vAlign w:val="center"/>
+          </w:tcPr>
+          <w:p>
+            <w:pPr>
+              <w:jc w:val="center"/>
+              <w:spacing w:after="100" w:before="100" w:line="240"/>
+              <w:ind w:firstLine="0" w:left="100" w:right="100"/>
+            </w:pPr>
+            <w:r>
+              <w:rPr>
+                <w:rFonts w:ascii="Helvetica" w:hAnsi="Helvetica" w:eastAsia="Helvetica" w:cs="Helvetica"/>
+                <w:sz w:val="22"/>
+                <w:szCs w:val="22"/>
+                <w:color w:val="000000"/>
+              </w:rPr>
               <w:t xml:space="preserve">0 (0%)</w:t>
             </w:r>
           </w:p>
@@ -1098,35 +1214,6 @@
                 <w:szCs w:val="22"/>
                 <w:color w:val="000000"/>
               </w:rPr>
-              <w:t xml:space="preserve">1 (1.5%)</w:t>
-            </w:r>
-          </w:p>
-        </w:tc>
-        <w:tc>
-          <w:tcPr>
-            <w:tcBorders/>
-            <w:shd w:val="clear" w:color="auto" w:fill="FFFFFF"/>
-            <w:tcMar>
-              <w:top w:w="0" w:type="dxa"/>
-              <w:bottom w:w="0" w:type="dxa"/>
-              <w:left w:w="0" w:type="dxa"/>
-              <w:right w:w="0" w:type="dxa"/>
-            </w:tcMar>
-            <w:vAlign w:val="center"/>
-          </w:tcPr>
-          <w:p>
-            <w:pPr>
-              <w:jc w:val="center"/>
-              <w:spacing w:after="100" w:before="100" w:line="240"/>
-              <w:ind w:firstLine="0" w:left="100" w:right="100"/>
-            </w:pPr>
-            <w:r>
-              <w:rPr>
-                <w:rFonts w:ascii="Helvetica" w:hAnsi="Helvetica" w:eastAsia="Helvetica" w:cs="Helvetica"/>
-                <w:sz w:val="22"/>
-                <w:szCs w:val="22"/>
-                <w:color w:val="000000"/>
-              </w:rPr>
               <w:t xml:space="preserve">0 (0%)</w:t>
             </w:r>
           </w:p>
@@ -1156,94 +1243,7 @@
                 <w:szCs w:val="22"/>
                 <w:color w:val="000000"/>
               </w:rPr>
-              <w:t xml:space="preserve">1 (1.6%)</w:t>
-            </w:r>
-          </w:p>
-        </w:tc>
-        <w:tc>
-          <w:tcPr>
-            <w:tcBorders/>
-            <w:shd w:val="clear" w:color="auto" w:fill="FFFFFF"/>
-            <w:tcMar>
-              <w:top w:w="0" w:type="dxa"/>
-              <w:bottom w:w="0" w:type="dxa"/>
-              <w:left w:w="0" w:type="dxa"/>
-              <w:right w:w="0" w:type="dxa"/>
-            </w:tcMar>
-            <w:vAlign w:val="center"/>
-          </w:tcPr>
-          <w:p>
-            <w:pPr>
-              <w:jc w:val="center"/>
-              <w:spacing w:after="100" w:before="100" w:line="240"/>
-              <w:ind w:firstLine="0" w:left="100" w:right="100"/>
-            </w:pPr>
-            <w:r>
-              <w:rPr>
-                <w:rFonts w:ascii="Helvetica" w:hAnsi="Helvetica" w:eastAsia="Helvetica" w:cs="Helvetica"/>
-                <w:sz w:val="22"/>
-                <w:szCs w:val="22"/>
-                <w:color w:val="000000"/>
-              </w:rPr>
-              <w:t xml:space="preserve">0 (0%)</w:t>
-            </w:r>
-          </w:p>
-        </w:tc>
-        <w:tc>
-          <w:tcPr>
-            <w:tcBorders/>
-            <w:shd w:val="clear" w:color="auto" w:fill="FFFFFF"/>
-            <w:tcMar>
-              <w:top w:w="0" w:type="dxa"/>
-              <w:bottom w:w="0" w:type="dxa"/>
-              <w:left w:w="0" w:type="dxa"/>
-              <w:right w:w="0" w:type="dxa"/>
-            </w:tcMar>
-            <w:vAlign w:val="center"/>
-          </w:tcPr>
-          <w:p>
-            <w:pPr>
-              <w:jc w:val="center"/>
-              <w:spacing w:after="100" w:before="100" w:line="240"/>
-              <w:ind w:firstLine="0" w:left="100" w:right="100"/>
-            </w:pPr>
-            <w:r>
-              <w:rPr>
-                <w:rFonts w:ascii="Helvetica" w:hAnsi="Helvetica" w:eastAsia="Helvetica" w:cs="Helvetica"/>
-                <w:sz w:val="22"/>
-                <w:szCs w:val="22"/>
-                <w:color w:val="000000"/>
-              </w:rPr>
-              <w:t xml:space="preserve">0 (0%)</w:t>
-            </w:r>
-          </w:p>
-        </w:tc>
-        <w:tc>
-          <w:tcPr>
-            <w:tcBorders/>
-            <w:shd w:val="clear" w:color="auto" w:fill="FFFFFF"/>
-            <w:tcMar>
-              <w:top w:w="0" w:type="dxa"/>
-              <w:bottom w:w="0" w:type="dxa"/>
-              <w:left w:w="0" w:type="dxa"/>
-              <w:right w:w="0" w:type="dxa"/>
-            </w:tcMar>
-            <w:vAlign w:val="center"/>
-          </w:tcPr>
-          <w:p>
-            <w:pPr>
-              <w:jc w:val="center"/>
-              <w:spacing w:after="100" w:before="100" w:line="240"/>
-              <w:ind w:firstLine="0" w:left="100" w:right="100"/>
-            </w:pPr>
-            <w:r>
-              <w:rPr>
-                <w:rFonts w:ascii="Helvetica" w:hAnsi="Helvetica" w:eastAsia="Helvetica" w:cs="Helvetica"/>
-                <w:sz w:val="22"/>
-                <w:szCs w:val="22"/>
-                <w:color w:val="000000"/>
-              </w:rPr>
-              <w:t xml:space="preserve">2 (0.9%)</w:t>
+              <w:t xml:space="preserve">9 (4.1%)</w:t>
             </w:r>
           </w:p>
         </w:tc>

</xml_diff>